<commit_message>
add fixed transformer implementation
</commit_message>
<xml_diff>
--- a/Credit Card Detection Application.docx
+++ b/Credit Card Detection Application.docx
@@ -17,6 +17,22 @@
       </w:r>
     </w:p>
     <w:p>
+      <w:r>
+        <w:t xml:space="preserve">GitHub: </w:t>
+      </w:r>
+      <w:hyperlink r:id="rId5" w:history="1">
+        <w:r>
+          <w:rPr>
+            <w:rStyle w:val="Hyperlink"/>
+          </w:rPr>
+          <w:t>https://github.com/Sumanpreet3698/CHD-detection-tool/tree/nikita/card-detection</w:t>
+        </w:r>
+      </w:hyperlink>
+      <w:r>
+        <w:t xml:space="preserve"> </w:t>
+      </w:r>
+    </w:p>
+    <w:p>
       <w:pPr>
         <w:pStyle w:val="Heading2"/>
         <w:rPr>
@@ -393,6 +409,7 @@
         </w:tabs>
       </w:pPr>
       <w:r>
+        <w:lastRenderedPageBreak/>
         <w:t>Handling long text chunks via Tika slowed detection pipeline.</w:t>
       </w:r>
     </w:p>
@@ -402,7 +419,6 @@
           <w:b/>
           <w:bCs/>
         </w:rPr>
-        <w:lastRenderedPageBreak/>
         <w:t>Conclusion</w:t>
       </w:r>
       <w:r>
@@ -9207,6 +9223,29 @@
       <w:spacing w:val="5"/>
     </w:rPr>
   </w:style>
+  <w:style w:type="character" w:styleId="Hyperlink">
+    <w:name w:val="Hyperlink"/>
+    <w:basedOn w:val="DefaultParagraphFont"/>
+    <w:uiPriority w:val="99"/>
+    <w:unhideWhenUsed/>
+    <w:rsid w:val="00266A7A"/>
+    <w:rPr>
+      <w:color w:val="0563C1" w:themeColor="hyperlink"/>
+      <w:u w:val="single"/>
+    </w:rPr>
+  </w:style>
+  <w:style w:type="character" w:styleId="UnresolvedMention">
+    <w:name w:val="Unresolved Mention"/>
+    <w:basedOn w:val="DefaultParagraphFont"/>
+    <w:uiPriority w:val="99"/>
+    <w:semiHidden/>
+    <w:unhideWhenUsed/>
+    <w:rsid w:val="00266A7A"/>
+    <w:rPr>
+      <w:color w:val="605E5C"/>
+      <w:shd w:val="clear" w:color="auto" w:fill="E1DFDD"/>
+    </w:rPr>
+  </w:style>
 </w:styles>
 </file>
 

</xml_diff>